<commit_message>
add image for NWFDN, correct news release
</commit_message>
<xml_diff>
--- a/NWFLUG/mtg-2017-08-07/nwflug-bay-beacon-press-release-2017-07-25.docx
+++ b/NWFLUG/mtg-2017-08-07/nwflug-bay-beacon-press-release-2017-07-25.docx
@@ -46,7 +46,23 @@
           <w:b/>
           <w:color w:val="000000"/>
         </w:rPr>
-        <w:t xml:space="preserve">August 3, </w:t>
+        <w:t xml:space="preserve">August </w:t>
+      </w:r>
+      <w:r>
+        <w:rPr>
+          <w:rFonts w:ascii="Arial" w:hAnsi="Arial" w:cs="Arial"/>
+          <w:b/>
+          <w:color w:val="000000"/>
+        </w:rPr>
+        <w:t>2</w:t>
+      </w:r>
+      <w:r>
+        <w:rPr>
+          <w:rFonts w:ascii="Arial" w:hAnsi="Arial" w:cs="Arial"/>
+          <w:b/>
+          <w:color w:val="000000"/>
+        </w:rPr>
+        <w:t xml:space="preserve">, </w:t>
       </w:r>
       <w:r>
         <w:rPr>
@@ -192,31 +208,31 @@
           <w:rFonts w:ascii="Arial" w:hAnsi="Arial" w:cs="Arial"/>
           <w:color w:val="000000"/>
         </w:rPr>
-        <w:t>the front meeting roo</w:t>
-      </w:r>
-      <w:r>
-        <w:rPr>
-          <w:rFonts w:ascii="Arial" w:hAnsi="Arial" w:cs="Arial"/>
-          <w:color w:val="000000"/>
-        </w:rPr>
-        <w:t xml:space="preserve">m </w:t>
-      </w:r>
-      <w:r>
-        <w:rPr>
-          <w:rFonts w:ascii="Arial" w:hAnsi="Arial" w:cs="Arial"/>
-          <w:color w:val="000000"/>
-        </w:rPr>
-        <w:t xml:space="preserve">of the </w:t>
-      </w:r>
-      <w:r>
-        <w:rPr>
-          <w:rFonts w:ascii="Arial" w:hAnsi="Arial" w:cs="Arial"/>
-          <w:color w:val="000000"/>
-        </w:rPr>
-        <w:t>Crosspoint United Methodist Church</w:t>
+        <w:t>Room 400</w:t>
       </w:r>
       <w:bookmarkStart w:id="0" w:name="_GoBack"/>
       <w:bookmarkEnd w:id="0"/>
+      <w:r>
+        <w:rPr>
+          <w:rFonts w:ascii="Arial" w:hAnsi="Arial" w:cs="Arial"/>
+          <w:color w:val="000000"/>
+        </w:rPr>
+        <w:t xml:space="preserve"> </w:t>
+      </w:r>
+      <w:r>
+        <w:rPr>
+          <w:rFonts w:ascii="Arial" w:hAnsi="Arial" w:cs="Arial"/>
+          <w:color w:val="000000"/>
+        </w:rPr>
+        <w:t xml:space="preserve">of the </w:t>
+      </w:r>
+      <w:r>
+        <w:rPr>
+          <w:rFonts w:ascii="Arial" w:hAnsi="Arial" w:cs="Arial"/>
+          <w:color w:val="000000"/>
+        </w:rPr>
+        <w:t>Crosspoint United Methodist Church</w:t>
+      </w:r>
       <w:r>
         <w:rPr>
           <w:rFonts w:ascii="Arial" w:hAnsi="Arial" w:cs="Arial"/>
@@ -642,6 +658,7 @@
     <w:lsdException w:name="HTML Sample" w:semiHidden="1" w:unhideWhenUsed="1"/>
     <w:lsdException w:name="HTML Typewriter" w:semiHidden="1" w:unhideWhenUsed="1"/>
     <w:lsdException w:name="HTML Variable" w:semiHidden="1" w:unhideWhenUsed="1"/>
+    <w:lsdException w:name="Normal Table" w:semiHidden="1" w:unhideWhenUsed="1"/>
     <w:lsdException w:name="annotation subject" w:semiHidden="1" w:unhideWhenUsed="1"/>
     <w:lsdException w:name="No List" w:semiHidden="1" w:unhideWhenUsed="1"/>
     <w:lsdException w:name="Outline List 1" w:semiHidden="1" w:unhideWhenUsed="1"/>
@@ -688,8 +705,10 @@
     <w:lsdException w:name="Table Subtle 2" w:semiHidden="1" w:unhideWhenUsed="1"/>
     <w:lsdException w:name="Table Web 1" w:semiHidden="1" w:unhideWhenUsed="1"/>
     <w:lsdException w:name="Table Web 2" w:semiHidden="1" w:unhideWhenUsed="1"/>
+    <w:lsdException w:name="Table Web 3" w:semiHidden="1" w:unhideWhenUsed="1"/>
     <w:lsdException w:name="Balloon Text" w:semiHidden="1" w:unhideWhenUsed="1"/>
     <w:lsdException w:name="Table Grid" w:uiPriority="59"/>
+    <w:lsdException w:name="Table Theme" w:semiHidden="1" w:unhideWhenUsed="1"/>
     <w:lsdException w:name="Placeholder Text" w:semiHidden="1"/>
     <w:lsdException w:name="No Spacing" w:uiPriority="1" w:qFormat="1"/>
     <w:lsdException w:name="Light Shading" w:uiPriority="60"/>

</xml_diff>